<commit_message>
Add changes to proposal for study design
</commit_message>
<xml_diff>
--- a/Bioinformatics_Project_Proposal.docx
+++ b/Bioinformatics_Project_Proposal.docx
@@ -204,16 +204,22 @@
         <w:pStyle w:val="FirstParagraph"/>
       </w:pPr>
       <w:r>
-        <w:t xml:space="preserve">" Do cellphones really carry potential pathogens? Do cellphones or classroom phones have more of these potential pathogens?"</w:t>
+        <w:t xml:space="preserve">“</w:t>
+      </w:r>
+      <w:r>
+        <w:t xml:space="preserve">Do cellphones really carry potential pathogens? Do cellphones or do classroom phones carry more potential pathogens?</w:t>
+      </w:r>
+      <w:r>
+        <w:t xml:space="preserve">”</w:t>
       </w:r>
     </w:p>
     <w:p>
       <w:pPr>
         <w:pStyle w:val="Heading1"/>
       </w:pPr>
-      <w:bookmarkStart w:id="22" w:name="scientific-design"/>
-      <w:r>
-        <w:t xml:space="preserve">Scientific Design</w:t>
+      <w:bookmarkStart w:id="22" w:name="study-design"/>
+      <w:r>
+        <w:t xml:space="preserve">Study Design</w:t>
       </w:r>
       <w:bookmarkEnd w:id="22"/>
     </w:p>
@@ -225,8 +231,52 @@
         <w:t xml:space="preserve">I will first collect several sample swabs from different cellphones as well as swab the handles and speakes of classroom phones to collect enough data. Then in class we will culture these bacteria and run PCR’s.</w:t>
       </w:r>
     </w:p>
-    <w:bookmarkStart w:id="25" w:name="refs"/>
-    <w:bookmarkStart w:id="23" w:name="ref-cogprints6566"/>
+    <w:p>
+      <w:pPr>
+        <w:pStyle w:val="BodyText"/>
+      </w:pPr>
+      <w:r>
+        <w:t xml:space="preserve">To collect my samples, I will</w:t>
+      </w:r>
+    </w:p>
+    <w:p>
+      <w:pPr>
+        <w:pStyle w:val="Heading2"/>
+      </w:pPr>
+      <w:bookmarkStart w:id="23" w:name="materials-needed"/>
+      <w:r>
+        <w:t xml:space="preserve">Materials Needed</w:t>
+      </w:r>
+      <w:bookmarkEnd w:id="23"/>
+    </w:p>
+    <w:p>
+      <w:pPr>
+        <w:pStyle w:val="FirstParagraph"/>
+      </w:pPr>
+      <w:r>
+        <w:rPr>
+          <w:i/>
+        </w:rPr>
+        <w:t xml:space="preserve">sterile swabs</w:t>
+      </w:r>
+      <w:r>
+        <w:rPr>
+          <w:i/>
+        </w:rPr>
+        <w:t xml:space="preserve"> </w:t>
+      </w:r>
+      <w:r>
+        <w:t xml:space="preserve">sterile tubes</w:t>
+      </w:r>
+      <w:r>
+        <w:t xml:space="preserve"> </w:t>
+      </w:r>
+      <w:r>
+        <w:t xml:space="preserve">*sterile buffer inside</w:t>
+      </w:r>
+    </w:p>
+    <w:bookmarkStart w:id="26" w:name="refs"/>
+    <w:bookmarkStart w:id="24" w:name="ref-cogprints6566"/>
     <w:p>
       <w:pPr>
         <w:pStyle w:val="Bibliography"/>
@@ -274,8 +324,8 @@
         <w:t xml:space="preserve">.</w:t>
       </w:r>
     </w:p>
-    <w:bookmarkEnd w:id="23"/>
-    <w:bookmarkStart w:id="24" w:name="ref-ulger2009we"/>
+    <w:bookmarkEnd w:id="24"/>
+    <w:bookmarkStart w:id="25" w:name="ref-ulger2009we"/>
     <w:p>
       <w:pPr>
         <w:pStyle w:val="Bibliography"/>
@@ -323,8 +373,8 @@
         <w:t xml:space="preserve">, 7.</w:t>
       </w:r>
     </w:p>
-    <w:bookmarkEnd w:id="24"/>
     <w:bookmarkEnd w:id="25"/>
+    <w:bookmarkEnd w:id="26"/>
     <w:sectPr/>
   </w:body>
 </w:document>

</xml_diff>